<commit_message>
Changed the 'django' and 'postgresql' notes
</commit_message>
<xml_diff>
--- a/notes/postgresql.docx
+++ b/notes/postgresql.docx
@@ -2133,51 +2133,102 @@
         </w:rPr>
       </w:pPr>
       <w:r>
-        <w:rPr/>
-      </w:r>
-    </w:p>
-    <w:p>
-      <w:pPr>
-        <w:pStyle w:val="NoSpacing"/>
-        <w:rPr>
-          <w:lang w:val="en-US"/>
-        </w:rPr>
-      </w:pPr>
-      <w:r>
-        <w:rPr/>
-      </w:r>
-    </w:p>
-    <w:p>
-      <w:pPr>
-        <w:pStyle w:val="NoSpacing"/>
-        <w:rPr>
-          <w:lang w:val="en-US"/>
-        </w:rPr>
-      </w:pPr>
-      <w:r>
-        <w:rPr/>
-      </w:r>
-    </w:p>
-    <w:p>
-      <w:pPr>
-        <w:pStyle w:val="NoSpacing"/>
-        <w:rPr>
-          <w:lang w:val="en-US"/>
-        </w:rPr>
-      </w:pPr>
-      <w:r>
-        <w:rPr/>
-      </w:r>
-    </w:p>
-    <w:p>
-      <w:pPr>
-        <w:pStyle w:val="NoSpacing"/>
-        <w:rPr>
-          <w:lang w:val="en-US"/>
-        </w:rPr>
-      </w:pPr>
-      <w:r>
-        <w:rPr/>
+        <w:rPr>
+          <w:lang w:val="en-US"/>
+        </w:rPr>
+      </w:r>
+    </w:p>
+    <w:p>
+      <w:pPr>
+        <w:pStyle w:val="NoSpacing"/>
+        <w:rPr>
+          <w:lang w:val="en-US"/>
+        </w:rPr>
+      </w:pPr>
+      <w:r>
+        <w:rPr>
+          <w:lang w:val="en-US"/>
+        </w:rPr>
+      </w:r>
+    </w:p>
+    <w:p>
+      <w:pPr>
+        <w:pStyle w:val="NoSpacing"/>
+        <w:rPr>
+          <w:lang w:val="en-US"/>
+        </w:rPr>
+      </w:pPr>
+      <w:r>
+        <w:rPr>
+          <w:lang w:val="en-US"/>
+        </w:rPr>
+        <w:t>получить список имен столбцов и типов данных таблицы</w:t>
+      </w:r>
+    </w:p>
+    <w:p>
+      <w:pPr>
+        <w:pStyle w:val="NoSpacing"/>
+        <w:rPr>
+          <w:lang w:val="en-US"/>
+        </w:rPr>
+      </w:pPr>
+      <w:r>
+        <w:rPr>
+          <w:lang w:val="en-US"/>
+        </w:rPr>
+        <w:t>\d+ blog_post</w:t>
+      </w:r>
+    </w:p>
+    <w:p>
+      <w:pPr>
+        <w:pStyle w:val="NoSpacing"/>
+        <w:rPr>
+          <w:lang w:val="en-US"/>
+        </w:rPr>
+      </w:pPr>
+      <w:r>
+        <w:rPr>
+          <w:lang w:val="en-US"/>
+        </w:rPr>
+      </w:r>
+    </w:p>
+    <w:p>
+      <w:pPr>
+        <w:pStyle w:val="NoSpacing"/>
+        <w:rPr>
+          <w:lang w:val="en-US"/>
+        </w:rPr>
+      </w:pPr>
+      <w:r>
+        <w:rPr>
+          <w:lang w:val="en-US"/>
+        </w:rPr>
+      </w:r>
+    </w:p>
+    <w:p>
+      <w:pPr>
+        <w:pStyle w:val="NoSpacing"/>
+        <w:rPr>
+          <w:lang w:val="en-US"/>
+        </w:rPr>
+      </w:pPr>
+      <w:r>
+        <w:rPr>
+          <w:lang w:val="en-US"/>
+        </w:rPr>
+      </w:r>
+    </w:p>
+    <w:p>
+      <w:pPr>
+        <w:pStyle w:val="NoSpacing"/>
+        <w:rPr>
+          <w:lang w:val="en-US"/>
+        </w:rPr>
+      </w:pPr>
+      <w:r>
+        <w:rPr>
+          <w:lang w:val="en-US"/>
+        </w:rPr>
       </w:r>
     </w:p>
     <w:p>
@@ -2840,20 +2891,6 @@
         <w:rPr>
           <w:sz w:val="20"/>
           <w:szCs w:val="20"/>
-        </w:rPr>
-      </w:pPr>
-      <w:r>
-        <w:rPr>
-          <w:sz w:val="20"/>
-          <w:szCs w:val="20"/>
-        </w:rPr>
-      </w:r>
-    </w:p>
-    <w:p>
-      <w:pPr>
-        <w:pStyle w:val="NoSpacing"/>
-        <w:rPr>
-          <w:lang w:val="en-US"/>
         </w:rPr>
       </w:pPr>
       <w:r>

</xml_diff>

<commit_message>
Changed the 'postgres' note
</commit_message>
<xml_diff>
--- a/notes/postgresql.docx
+++ b/notes/postgresql.docx
@@ -2895,6 +2895,528 @@
       </w:pPr>
       <w:r>
         <w:rPr/>
+      </w:r>
+    </w:p>
+    <w:p>
+      <w:pPr>
+        <w:pStyle w:val="Normal"/>
+        <w:rPr>
+          <w:sz w:val="20"/>
+          <w:szCs w:val="20"/>
+        </w:rPr>
+      </w:pPr>
+      <w:r>
+        <w:rPr>
+          <w:rFonts w:ascii="Liberation Serif" w:hAnsi="Liberation Serif"/>
+        </w:rPr>
+      </w:r>
+    </w:p>
+    <w:p>
+      <w:pPr>
+        <w:pStyle w:val="Normal"/>
+        <w:rPr>
+          <w:sz w:val="20"/>
+          <w:szCs w:val="20"/>
+        </w:rPr>
+      </w:pPr>
+      <w:r>
+        <w:rPr>
+          <w:rFonts w:ascii="Liberation Serif" w:hAnsi="Liberation Serif"/>
+        </w:rPr>
+      </w:r>
+    </w:p>
+    <w:p>
+      <w:pPr>
+        <w:pStyle w:val="Normal"/>
+        <w:jc w:val="center"/>
+        <w:rPr>
+          <w:rFonts w:ascii="Liberation Serif" w:hAnsi="Liberation Serif"/>
+          <w:b/>
+          <w:b/>
+          <w:bCs/>
+        </w:rPr>
+      </w:pPr>
+      <w:r>
+        <w:rPr>
+          <w:rFonts w:ascii="Liberation Serif" w:hAnsi="Liberation Serif"/>
+          <w:b/>
+          <w:bCs/>
+        </w:rPr>
+        <w:t>Установка пароля для postgresql</w:t>
+      </w:r>
+    </w:p>
+    <w:p>
+      <w:pPr>
+        <w:pStyle w:val="Normal"/>
+        <w:jc w:val="center"/>
+        <w:rPr>
+          <w:rFonts w:ascii="Liberation Serif" w:hAnsi="Liberation Serif"/>
+          <w:b/>
+          <w:b/>
+          <w:bCs/>
+        </w:rPr>
+      </w:pPr>
+      <w:r>
+        <w:rPr>
+          <w:rFonts w:ascii="Liberation Serif" w:hAnsi="Liberation Serif"/>
+          <w:b/>
+          <w:bCs/>
+        </w:rPr>
+      </w:r>
+    </w:p>
+    <w:p>
+      <w:pPr>
+        <w:pStyle w:val="Normal"/>
+        <w:rPr>
+          <w:sz w:val="20"/>
+          <w:szCs w:val="20"/>
+        </w:rPr>
+      </w:pPr>
+      <w:r>
+        <w:rPr>
+          <w:rFonts w:ascii="Liberation Serif" w:hAnsi="Liberation Serif"/>
+        </w:rPr>
+        <w:t>userpc@userpc:~$ sudo su — postgres</w:t>
+      </w:r>
+    </w:p>
+    <w:p>
+      <w:pPr>
+        <w:pStyle w:val="Normal"/>
+        <w:rPr>
+          <w:sz w:val="20"/>
+          <w:szCs w:val="20"/>
+        </w:rPr>
+      </w:pPr>
+      <w:r>
+        <w:rPr>
+          <w:rFonts w:ascii="Liberation Serif" w:hAnsi="Liberation Serif"/>
+        </w:rPr>
+        <w:t>postgres@userpc:~$ psql</w:t>
+      </w:r>
+    </w:p>
+    <w:p>
+      <w:pPr>
+        <w:pStyle w:val="Normal"/>
+        <w:rPr>
+          <w:sz w:val="20"/>
+          <w:szCs w:val="20"/>
+        </w:rPr>
+      </w:pPr>
+      <w:r>
+        <w:rPr>
+          <w:rFonts w:ascii="Liberation Serif" w:hAnsi="Liberation Serif"/>
+        </w:rPr>
+        <w:t>postgres-# \password postgres</w:t>
+      </w:r>
+    </w:p>
+    <w:p>
+      <w:pPr>
+        <w:pStyle w:val="Normal"/>
+        <w:rPr>
+          <w:sz w:val="20"/>
+          <w:szCs w:val="20"/>
+        </w:rPr>
+      </w:pPr>
+      <w:r>
+        <w:rPr>
+          <w:rFonts w:ascii="Liberation Serif" w:hAnsi="Liberation Serif"/>
+        </w:rPr>
+        <w:t xml:space="preserve">Enter new password: </w:t>
+      </w:r>
+    </w:p>
+    <w:p>
+      <w:pPr>
+        <w:pStyle w:val="Normal"/>
+        <w:rPr>
+          <w:sz w:val="20"/>
+          <w:szCs w:val="20"/>
+        </w:rPr>
+      </w:pPr>
+      <w:r>
+        <w:rPr>
+          <w:rFonts w:ascii="Liberation Serif" w:hAnsi="Liberation Serif"/>
+        </w:rPr>
+        <w:t>Enter it again:</w:t>
+      </w:r>
+    </w:p>
+    <w:p>
+      <w:pPr>
+        <w:pStyle w:val="Normal"/>
+        <w:rPr>
+          <w:sz w:val="20"/>
+          <w:szCs w:val="20"/>
+        </w:rPr>
+      </w:pPr>
+      <w:r>
+        <w:rPr>
+          <w:rFonts w:ascii="Liberation Serif" w:hAnsi="Liberation Serif"/>
+        </w:rPr>
+      </w:r>
+    </w:p>
+    <w:p>
+      <w:pPr>
+        <w:pStyle w:val="Normal"/>
+        <w:rPr>
+          <w:sz w:val="20"/>
+          <w:szCs w:val="20"/>
+        </w:rPr>
+      </w:pPr>
+      <w:r>
+        <w:rPr>
+          <w:rFonts w:ascii="Liberation Serif" w:hAnsi="Liberation Serif"/>
+        </w:rPr>
+      </w:r>
+    </w:p>
+    <w:p>
+      <w:pPr>
+        <w:pStyle w:val="Normal"/>
+        <w:jc w:val="center"/>
+        <w:rPr>
+          <w:rFonts w:ascii="Liberation Serif" w:hAnsi="Liberation Serif"/>
+          <w:b/>
+          <w:b/>
+          <w:bCs/>
+        </w:rPr>
+      </w:pPr>
+      <w:r>
+        <w:rPr>
+          <w:rFonts w:ascii="Liberation Serif" w:hAnsi="Liberation Serif"/>
+          <w:b/>
+          <w:bCs/>
+        </w:rPr>
+        <w:t>Резервное копирование базы данных</w:t>
+      </w:r>
+    </w:p>
+    <w:p>
+      <w:pPr>
+        <w:pStyle w:val="Normal"/>
+        <w:jc w:val="center"/>
+        <w:rPr>
+          <w:rFonts w:ascii="Liberation Serif" w:hAnsi="Liberation Serif"/>
+          <w:b/>
+          <w:b/>
+          <w:bCs/>
+        </w:rPr>
+      </w:pPr>
+      <w:r>
+        <w:rPr>
+          <w:rFonts w:ascii="Liberation Serif" w:hAnsi="Liberation Serif"/>
+          <w:b/>
+          <w:bCs/>
+        </w:rPr>
+      </w:r>
+    </w:p>
+    <w:p>
+      <w:pPr>
+        <w:pStyle w:val="Normal"/>
+        <w:jc w:val="left"/>
+        <w:rPr>
+          <w:rFonts w:ascii="Liberation Serif" w:hAnsi="Liberation Serif"/>
+          <w:b w:val="false"/>
+          <w:b w:val="false"/>
+          <w:bCs w:val="false"/>
+        </w:rPr>
+      </w:pPr>
+      <w:r>
+        <w:rPr>
+          <w:rFonts w:ascii="Liberation Serif" w:hAnsi="Liberation Serif"/>
+          <w:b w:val="false"/>
+          <w:bCs w:val="false"/>
+        </w:rPr>
+        <w:t>pg_basebackup -h localhost -U postgres -D ./BackUp/</w:t>
+      </w:r>
+    </w:p>
+    <w:p>
+      <w:pPr>
+        <w:pStyle w:val="Normal"/>
+        <w:jc w:val="left"/>
+        <w:rPr>
+          <w:rFonts w:ascii="Liberation Serif" w:hAnsi="Liberation Serif"/>
+          <w:b w:val="false"/>
+          <w:b w:val="false"/>
+          <w:bCs w:val="false"/>
+        </w:rPr>
+      </w:pPr>
+      <w:r>
+        <w:rPr>
+          <w:rFonts w:ascii="Liberation Serif" w:hAnsi="Liberation Serif"/>
+          <w:b w:val="false"/>
+          <w:bCs w:val="false"/>
+        </w:rPr>
+      </w:r>
+    </w:p>
+    <w:p>
+      <w:pPr>
+        <w:pStyle w:val="Normal"/>
+        <w:jc w:val="left"/>
+        <w:rPr>
+          <w:rFonts w:ascii="Liberation Serif" w:hAnsi="Liberation Serif"/>
+          <w:b w:val="false"/>
+          <w:b w:val="false"/>
+          <w:bCs w:val="false"/>
+        </w:rPr>
+      </w:pPr>
+      <w:r>
+        <w:rPr>
+          <w:rFonts w:ascii="Liberation Serif" w:hAnsi="Liberation Serif"/>
+          <w:b w:val="false"/>
+          <w:bCs w:val="false"/>
+        </w:rPr>
+        <w:t>-U, --username=NAME   подключение в качестве указанного пользователя базы данных</w:t>
+      </w:r>
+    </w:p>
+    <w:p>
+      <w:pPr>
+        <w:pStyle w:val="Normal"/>
+        <w:jc w:val="left"/>
+        <w:rPr>
+          <w:rFonts w:ascii="Liberation Serif" w:hAnsi="Liberation Serif"/>
+          <w:b w:val="false"/>
+          <w:b w:val="false"/>
+          <w:bCs w:val="false"/>
+        </w:rPr>
+      </w:pPr>
+      <w:r>
+        <w:rPr>
+          <w:rFonts w:ascii="Liberation Serif" w:hAnsi="Liberation Serif"/>
+          <w:b w:val="false"/>
+          <w:bCs w:val="false"/>
+        </w:rPr>
+        <w:t>-D, --pgdata=DIRECTORY   получить базовую резервную копию в каталог</w:t>
+      </w:r>
+    </w:p>
+    <w:p>
+      <w:pPr>
+        <w:pStyle w:val="Normal"/>
+        <w:jc w:val="left"/>
+        <w:rPr>
+          <w:rFonts w:ascii="Liberation Serif" w:hAnsi="Liberation Serif"/>
+          <w:b w:val="false"/>
+          <w:b w:val="false"/>
+          <w:bCs w:val="false"/>
+        </w:rPr>
+      </w:pPr>
+      <w:r>
+        <w:rPr>
+          <w:rFonts w:ascii="Liberation Serif" w:hAnsi="Liberation Serif"/>
+          <w:b w:val="false"/>
+          <w:bCs w:val="false"/>
+        </w:rPr>
+      </w:r>
+    </w:p>
+    <w:p>
+      <w:pPr>
+        <w:pStyle w:val="Normal"/>
+        <w:jc w:val="left"/>
+        <w:rPr>
+          <w:rFonts w:ascii="Liberation Serif" w:hAnsi="Liberation Serif"/>
+          <w:b w:val="false"/>
+          <w:b w:val="false"/>
+          <w:bCs w:val="false"/>
+        </w:rPr>
+      </w:pPr>
+      <w:r>
+        <w:rPr>
+          <w:rFonts w:ascii="Liberation Serif" w:hAnsi="Liberation Serif"/>
+          <w:b w:val="false"/>
+          <w:bCs w:val="false"/>
+        </w:rPr>
+      </w:r>
+    </w:p>
+    <w:p>
+      <w:pPr>
+        <w:pStyle w:val="Normal"/>
+        <w:jc w:val="left"/>
+        <w:rPr>
+          <w:rFonts w:ascii="Liberation Serif" w:hAnsi="Liberation Serif"/>
+          <w:b w:val="false"/>
+          <w:b w:val="false"/>
+          <w:bCs w:val="false"/>
+        </w:rPr>
+      </w:pPr>
+      <w:r>
+        <w:rPr>
+          <w:rFonts w:ascii="Liberation Serif" w:hAnsi="Liberation Serif"/>
+          <w:b w:val="false"/>
+          <w:bCs w:val="false"/>
+        </w:rPr>
+      </w:r>
+    </w:p>
+    <w:p>
+      <w:pPr>
+        <w:pStyle w:val="Normal"/>
+        <w:jc w:val="left"/>
+        <w:rPr>
+          <w:rFonts w:ascii="Liberation Serif" w:hAnsi="Liberation Serif"/>
+          <w:b w:val="false"/>
+          <w:b w:val="false"/>
+          <w:bCs w:val="false"/>
+        </w:rPr>
+      </w:pPr>
+      <w:r>
+        <w:rPr>
+          <w:rFonts w:ascii="Liberation Serif" w:hAnsi="Liberation Serif"/>
+          <w:b w:val="false"/>
+          <w:bCs w:val="false"/>
+        </w:rPr>
+      </w:r>
+    </w:p>
+    <w:p>
+      <w:pPr>
+        <w:pStyle w:val="Normal"/>
+        <w:jc w:val="left"/>
+        <w:rPr>
+          <w:rFonts w:ascii="Liberation Serif" w:hAnsi="Liberation Serif"/>
+          <w:b w:val="false"/>
+          <w:b w:val="false"/>
+          <w:bCs w:val="false"/>
+        </w:rPr>
+      </w:pPr>
+      <w:r>
+        <w:rPr>
+          <w:rFonts w:ascii="Liberation Serif" w:hAnsi="Liberation Serif"/>
+          <w:b w:val="false"/>
+          <w:bCs w:val="false"/>
+        </w:rPr>
+        <w:t>Создаем бэкап с помощью pg_dump:</w:t>
+      </w:r>
+    </w:p>
+    <w:p>
+      <w:pPr>
+        <w:pStyle w:val="Normal"/>
+        <w:jc w:val="left"/>
+        <w:rPr>
+          <w:rFonts w:ascii="Liberation Serif" w:hAnsi="Liberation Serif"/>
+          <w:b w:val="false"/>
+          <w:b w:val="false"/>
+          <w:bCs w:val="false"/>
+        </w:rPr>
+      </w:pPr>
+      <w:r>
+        <w:rPr>
+          <w:rFonts w:ascii="Liberation Serif" w:hAnsi="Liberation Serif"/>
+          <w:b w:val="false"/>
+          <w:bCs w:val="false"/>
+        </w:rPr>
+        <w:t>userpc@userpc:~$ pg_dump -U postgres -W -h localhost insys_test &gt; ./BackUp/outfile</w:t>
+      </w:r>
+    </w:p>
+    <w:p>
+      <w:pPr>
+        <w:pStyle w:val="Normal"/>
+        <w:jc w:val="left"/>
+        <w:rPr>
+          <w:rFonts w:ascii="Liberation Serif" w:hAnsi="Liberation Serif"/>
+          <w:b w:val="false"/>
+          <w:b w:val="false"/>
+          <w:bCs w:val="false"/>
+        </w:rPr>
+      </w:pPr>
+      <w:r>
+        <w:rPr>
+          <w:rFonts w:ascii="Liberation Serif" w:hAnsi="Liberation Serif"/>
+          <w:b w:val="false"/>
+          <w:bCs w:val="false"/>
+        </w:rPr>
+      </w:r>
+    </w:p>
+    <w:p>
+      <w:pPr>
+        <w:pStyle w:val="Normal"/>
+        <w:jc w:val="left"/>
+        <w:rPr>
+          <w:rFonts w:ascii="Liberation Serif" w:hAnsi="Liberation Serif"/>
+          <w:b w:val="false"/>
+          <w:b w:val="false"/>
+          <w:bCs w:val="false"/>
+        </w:rPr>
+      </w:pPr>
+      <w:r>
+        <w:rPr>
+          <w:rFonts w:ascii="Liberation Serif" w:hAnsi="Liberation Serif"/>
+          <w:b w:val="false"/>
+          <w:bCs w:val="false"/>
+        </w:rPr>
+        <w:t>Перед восстановлением создаем базу данных «insys_test»:</w:t>
+      </w:r>
+    </w:p>
+    <w:p>
+      <w:pPr>
+        <w:pStyle w:val="Normal"/>
+        <w:jc w:val="left"/>
+        <w:rPr>
+          <w:rFonts w:ascii="Liberation Serif" w:hAnsi="Liberation Serif"/>
+          <w:b w:val="false"/>
+          <w:b w:val="false"/>
+          <w:bCs w:val="false"/>
+        </w:rPr>
+      </w:pPr>
+      <w:r>
+        <w:rPr>
+          <w:rFonts w:ascii="Liberation Serif" w:hAnsi="Liberation Serif"/>
+          <w:b w:val="false"/>
+          <w:bCs w:val="false"/>
+        </w:rPr>
+        <w:t>postgres=# create database insys_test with owner djangouser;</w:t>
+      </w:r>
+    </w:p>
+    <w:p>
+      <w:pPr>
+        <w:pStyle w:val="Normal"/>
+        <w:jc w:val="left"/>
+        <w:rPr>
+          <w:rFonts w:ascii="Liberation Serif" w:hAnsi="Liberation Serif"/>
+          <w:b w:val="false"/>
+          <w:b w:val="false"/>
+          <w:bCs w:val="false"/>
+        </w:rPr>
+      </w:pPr>
+      <w:r>
+        <w:rPr>
+          <w:rFonts w:ascii="Liberation Serif" w:hAnsi="Liberation Serif"/>
+          <w:b w:val="false"/>
+          <w:bCs w:val="false"/>
+        </w:rPr>
+      </w:r>
+    </w:p>
+    <w:p>
+      <w:pPr>
+        <w:pStyle w:val="Normal"/>
+        <w:jc w:val="left"/>
+        <w:rPr>
+          <w:rFonts w:ascii="Liberation Serif" w:hAnsi="Liberation Serif"/>
+          <w:b w:val="false"/>
+          <w:b w:val="false"/>
+          <w:bCs w:val="false"/>
+        </w:rPr>
+      </w:pPr>
+      <w:r>
+        <w:rPr>
+          <w:rFonts w:ascii="Liberation Serif" w:hAnsi="Liberation Serif"/>
+          <w:b w:val="false"/>
+          <w:bCs w:val="false"/>
+        </w:rPr>
+        <w:t>Для восстановления бэкапа выполняем:</w:t>
+      </w:r>
+    </w:p>
+    <w:p>
+      <w:pPr>
+        <w:pStyle w:val="Normal"/>
+        <w:jc w:val="left"/>
+        <w:rPr>
+          <w:rFonts w:ascii="Liberation Serif" w:hAnsi="Liberation Serif"/>
+          <w:b w:val="false"/>
+          <w:b w:val="false"/>
+          <w:bCs w:val="false"/>
+        </w:rPr>
+      </w:pPr>
+      <w:r>
+        <w:rPr>
+          <w:rFonts w:ascii="Liberation Serif" w:hAnsi="Liberation Serif"/>
+          <w:b w:val="false"/>
+          <w:bCs w:val="false"/>
+        </w:rPr>
+        <w:t>userpc@userpc:~$ psql -U postgres -W -h localhost insys_test &lt; ./BackUp/outfile</w:t>
       </w:r>
     </w:p>
     <w:sectPr>

</xml_diff>

<commit_message>
Changed the bash, django, git and postgresql notes
</commit_message>
<xml_diff>
--- a/notes/postgresql.docx
+++ b/notes/postgresql.docx
@@ -6508,7 +6508,18 @@
         </w:rPr>
       </w:pPr>
       <w:r>
-        <w:rPr/>
+        <w:rPr>
+          <w:rFonts w:ascii="SFMono-Regular;Menlo;Monaco;Consolas;Liberation Mono;Courier New;monospace" w:hAnsi="SFMono-Regular;Menlo;Monaco;Consolas;Liberation Mono;Courier New;monospace"/>
+          <w:b w:val="false"/>
+          <w:bCs w:val="false"/>
+          <w:i w:val="false"/>
+          <w:caps w:val="false"/>
+          <w:smallCaps w:val="false"/>
+          <w:color w:val="000000"/>
+          <w:spacing w:val="0"/>
+          <w:sz w:val="16"/>
+          <w:szCs w:val="16"/>
+        </w:rPr>
       </w:r>
     </w:p>
     <w:p>
@@ -6565,7 +6576,18 @@
         </w:rPr>
       </w:pPr>
       <w:r>
-        <w:rPr/>
+        <w:rPr>
+          <w:rFonts w:ascii="SFMono-Regular;Menlo;Monaco;Consolas;Liberation Mono;Courier New;monospace" w:hAnsi="SFMono-Regular;Menlo;Monaco;Consolas;Liberation Mono;Courier New;monospace"/>
+          <w:b w:val="false"/>
+          <w:bCs w:val="false"/>
+          <w:i w:val="false"/>
+          <w:caps w:val="false"/>
+          <w:smallCaps w:val="false"/>
+          <w:color w:val="000000"/>
+          <w:spacing w:val="0"/>
+          <w:sz w:val="16"/>
+          <w:szCs w:val="16"/>
+        </w:rPr>
       </w:r>
     </w:p>
     <w:p>
@@ -6622,7 +6644,18 @@
         </w:rPr>
       </w:pPr>
       <w:r>
-        <w:rPr/>
+        <w:rPr>
+          <w:rFonts w:ascii="SFMono-Regular;Menlo;Monaco;Consolas;Liberation Mono;Courier New;monospace" w:hAnsi="SFMono-Regular;Menlo;Monaco;Consolas;Liberation Mono;Courier New;monospace"/>
+          <w:b w:val="false"/>
+          <w:bCs w:val="false"/>
+          <w:i w:val="false"/>
+          <w:caps w:val="false"/>
+          <w:smallCaps w:val="false"/>
+          <w:color w:val="000000"/>
+          <w:spacing w:val="0"/>
+          <w:sz w:val="16"/>
+          <w:szCs w:val="16"/>
+        </w:rPr>
       </w:r>
     </w:p>
     <w:p>
@@ -6807,7 +6840,18 @@
         </w:rPr>
       </w:pPr>
       <w:r>
-        <w:rPr/>
+        <w:rPr>
+          <w:rFonts w:ascii="Liberation Serif" w:hAnsi="Liberation Serif"/>
+          <w:b w:val="false"/>
+          <w:bCs w:val="false"/>
+          <w:i w:val="false"/>
+          <w:caps w:val="false"/>
+          <w:smallCaps w:val="false"/>
+          <w:color w:val="000000"/>
+          <w:spacing w:val="0"/>
+          <w:sz w:val="28"/>
+          <w:szCs w:val="28"/>
+        </w:rPr>
       </w:r>
     </w:p>
     <w:p>
@@ -6836,7 +6880,18 @@
         </w:rPr>
       </w:pPr>
       <w:r>
-        <w:rPr/>
+        <w:rPr>
+          <w:rFonts w:ascii="Liberation Serif" w:hAnsi="Liberation Serif"/>
+          <w:b w:val="false"/>
+          <w:bCs w:val="false"/>
+          <w:i w:val="false"/>
+          <w:caps w:val="false"/>
+          <w:smallCaps w:val="false"/>
+          <w:color w:val="000000"/>
+          <w:spacing w:val="0"/>
+          <w:sz w:val="28"/>
+          <w:szCs w:val="28"/>
+        </w:rPr>
       </w:r>
     </w:p>
     <w:p>
@@ -6865,7 +6920,18 @@
         </w:rPr>
       </w:pPr>
       <w:r>
-        <w:rPr/>
+        <w:rPr>
+          <w:rFonts w:ascii="Liberation Serif" w:hAnsi="Liberation Serif"/>
+          <w:b w:val="false"/>
+          <w:bCs w:val="false"/>
+          <w:i w:val="false"/>
+          <w:caps w:val="false"/>
+          <w:smallCaps w:val="false"/>
+          <w:color w:val="000000"/>
+          <w:spacing w:val="0"/>
+          <w:sz w:val="28"/>
+          <w:szCs w:val="28"/>
+        </w:rPr>
       </w:r>
     </w:p>
     <w:p>
@@ -6922,7 +6988,18 @@
         </w:rPr>
       </w:pPr>
       <w:r>
-        <w:rPr/>
+        <w:rPr>
+          <w:rFonts w:ascii="Liberation Serif" w:hAnsi="Liberation Serif"/>
+          <w:b w:val="false"/>
+          <w:bCs w:val="false"/>
+          <w:i w:val="false"/>
+          <w:caps w:val="false"/>
+          <w:smallCaps w:val="false"/>
+          <w:color w:val="000000"/>
+          <w:spacing w:val="0"/>
+          <w:sz w:val="28"/>
+          <w:szCs w:val="28"/>
+        </w:rPr>
       </w:r>
     </w:p>
     <w:p>
@@ -6951,7 +7028,18 @@
         </w:rPr>
       </w:pPr>
       <w:r>
-        <w:rPr/>
+        <w:rPr>
+          <w:rFonts w:ascii="Liberation Serif" w:hAnsi="Liberation Serif"/>
+          <w:b w:val="false"/>
+          <w:bCs w:val="false"/>
+          <w:i w:val="false"/>
+          <w:caps w:val="false"/>
+          <w:smallCaps w:val="false"/>
+          <w:color w:val="000000"/>
+          <w:spacing w:val="0"/>
+          <w:sz w:val="28"/>
+          <w:szCs w:val="28"/>
+        </w:rPr>
       </w:r>
     </w:p>
     <w:p>
@@ -6968,7 +7056,6 @@
       <w:r>
         <w:rPr>
           <w:rStyle w:val="Style16"/>
-          <w:rFonts w:ascii="Liberation Mono" w:hAnsi="Liberation Mono"/>
           <w:b w:val="false"/>
           <w:bCs w:val="false"/>
           <w:i w:val="false"/>
@@ -6979,7 +7066,37 @@
           <w:sz w:val="20"/>
           <w:szCs w:val="20"/>
         </w:rPr>
-        <w:t>SELECT usename, client_addr FROM pg_stat_activity WHERE datname = 'dbname';</w:t>
+        <w:t>SELECT usename, client_addr FROM pg_stat_activity WHERE datname = '</w:t>
+      </w:r>
+      <w:r>
+        <w:rPr>
+          <w:rStyle w:val="Style16"/>
+          <w:b w:val="false"/>
+          <w:bCs w:val="false"/>
+          <w:i w:val="false"/>
+          <w:caps w:val="false"/>
+          <w:smallCaps w:val="false"/>
+          <w:color w:val="000000"/>
+          <w:spacing w:val="0"/>
+          <w:sz w:val="20"/>
+          <w:szCs w:val="20"/>
+        </w:rPr>
+        <w:t>org</w:t>
+      </w:r>
+      <w:r>
+        <w:rPr>
+          <w:rStyle w:val="Style16"/>
+          <w:b w:val="false"/>
+          <w:bCs w:val="false"/>
+          <w:i w:val="false"/>
+          <w:caps w:val="false"/>
+          <w:smallCaps w:val="false"/>
+          <w:color w:val="000000"/>
+          <w:spacing w:val="0"/>
+          <w:sz w:val="20"/>
+          <w:szCs w:val="20"/>
+        </w:rPr>
+        <w:t>';</w:t>
       </w:r>
     </w:p>
     <w:p>
@@ -7008,7 +7125,17 @@
         </w:rPr>
       </w:pPr>
       <w:r>
-        <w:rPr/>
+        <w:rPr>
+          <w:b w:val="false"/>
+          <w:bCs w:val="false"/>
+          <w:i w:val="false"/>
+          <w:caps w:val="false"/>
+          <w:smallCaps w:val="false"/>
+          <w:color w:val="000000"/>
+          <w:spacing w:val="0"/>
+          <w:sz w:val="28"/>
+          <w:szCs w:val="28"/>
+        </w:rPr>
       </w:r>
     </w:p>
     <w:p>
@@ -7040,7 +7167,6 @@
       <w:r>
         <w:rPr>
           <w:rStyle w:val="Style16"/>
-          <w:rFonts w:ascii="Liberation Mono" w:hAnsi="Liberation Mono"/>
           <w:b w:val="false"/>
           <w:bCs w:val="false"/>
           <w:i w:val="false"/>
@@ -7063,24 +7189,107 @@
         </w:numPr>
         <w:ind w:left="0" w:hanging="0"/>
         <w:jc w:val="left"/>
-        <w:rPr>
-          <w:rStyle w:val="Style16"/>
-          <w:rFonts w:ascii="Liberation Serif" w:hAnsi="Liberation Serif"/>
-          <w:b w:val="false"/>
-          <w:b w:val="false"/>
-          <w:bCs w:val="false"/>
-          <w:i w:val="false"/>
-          <w:i w:val="false"/>
-          <w:caps w:val="false"/>
-          <w:smallCaps w:val="false"/>
-          <w:color w:val="000000"/>
-          <w:spacing w:val="0"/>
-          <w:sz w:val="28"/>
-          <w:szCs w:val="28"/>
-        </w:rPr>
-      </w:pPr>
-      <w:r>
-        <w:rPr/>
+        <w:rPr/>
+      </w:pPr>
+      <w:r>
+        <w:rPr/>
+      </w:r>
+    </w:p>
+    <w:p>
+      <w:pPr>
+        <w:pStyle w:val="Style22"/>
+        <w:numPr>
+          <w:ilvl w:val="0"/>
+          <w:numId w:val="0"/>
+        </w:numPr>
+        <w:ind w:left="0" w:hanging="0"/>
+        <w:jc w:val="left"/>
+        <w:rPr/>
+      </w:pPr>
+      <w:r>
+        <w:rPr/>
+      </w:r>
+    </w:p>
+    <w:p>
+      <w:pPr>
+        <w:pStyle w:val="Style22"/>
+        <w:numPr>
+          <w:ilvl w:val="0"/>
+          <w:numId w:val="0"/>
+        </w:numPr>
+        <w:ind w:left="0" w:hanging="0"/>
+        <w:jc w:val="left"/>
+        <w:rPr/>
+      </w:pPr>
+      <w:r>
+        <w:rPr/>
+      </w:r>
+    </w:p>
+    <w:p>
+      <w:pPr>
+        <w:pStyle w:val="Style22"/>
+        <w:numPr>
+          <w:ilvl w:val="0"/>
+          <w:numId w:val="0"/>
+        </w:numPr>
+        <w:ind w:left="0" w:hanging="0"/>
+        <w:jc w:val="left"/>
+        <w:rPr/>
+      </w:pPr>
+      <w:r>
+        <w:rPr/>
+      </w:r>
+    </w:p>
+    <w:p>
+      <w:pPr>
+        <w:pStyle w:val="Normal"/>
+        <w:jc w:val="center"/>
+        <w:rPr/>
+      </w:pPr>
+      <w:r>
+        <w:rPr/>
+        <w:t>Выгрузить данные только одной таблицы</w:t>
+      </w:r>
+    </w:p>
+    <w:p>
+      <w:pPr>
+        <w:pStyle w:val="Normal"/>
+        <w:jc w:val="center"/>
+        <w:rPr/>
+      </w:pPr>
+      <w:r>
+        <w:rPr/>
+      </w:r>
+    </w:p>
+    <w:p>
+      <w:pPr>
+        <w:pStyle w:val="Normal"/>
+        <w:jc w:val="left"/>
+        <w:rPr>
+          <w:sz w:val="20"/>
+          <w:szCs w:val="20"/>
+        </w:rPr>
+      </w:pPr>
+      <w:r>
+        <w:rPr>
+          <w:sz w:val="20"/>
+          <w:szCs w:val="20"/>
+        </w:rPr>
+        <w:t>pg_dump --host localhost --port 5432 --username postgres --format plain --verbose --file '/</w:t>
+      </w:r>
+      <w:r>
+        <w:rPr>
+          <w:sz w:val="20"/>
+          <w:szCs w:val="20"/>
+        </w:rPr>
+        <w:t>dir</w:t>
+      </w:r>
+      <w:r>
+        <w:rPr>
+          <w:sz w:val="20"/>
+          <w:szCs w:val="20"/>
+        </w:rPr>
+        <w:t>/dump.sql' --table public.device_device_protocol org</w:t>
       </w:r>
     </w:p>
     <w:sectPr>

</xml_diff>